<commit_message>
Epic 1 Commit 4
</commit_message>
<xml_diff>
--- a/ai_11/yaroslav_hnatiuk/epic_1/epic_1_practice_and_labs_report_yaroslav_hnatiuk.docx
+++ b/ai_11/yaroslav_hnatiuk/epic_1/epic_1_practice_and_labs_report_yaroslav_hnatiuk.docx
@@ -2137,12 +2137,12 @@
             <wp:extent cx="5170238" cy="3169398"/>
             <wp:effectExtent b="0" l="0" r="0" t="0"/>
             <wp:wrapNone/>
-            <wp:docPr id="16" name="image5.png"/>
+            <wp:docPr id="16" name="image9.png"/>
             <a:graphic>
               <a:graphicData uri="http://schemas.openxmlformats.org/drawingml/2006/picture">
                 <pic:pic>
                   <pic:nvPicPr>
-                    <pic:cNvPr id="0" name="image5.png"/>
+                    <pic:cNvPr id="0" name="image9.png"/>
                     <pic:cNvPicPr preferRelativeResize="0"/>
                   </pic:nvPicPr>
                   <pic:blipFill>
@@ -2428,12 +2428,12 @@
             <wp:extent cx="5847150" cy="6680200"/>
             <wp:effectExtent b="0" l="0" r="0" t="0"/>
             <wp:wrapNone/>
-            <wp:docPr id="14" name="image17.png"/>
+            <wp:docPr id="14" name="image2.png"/>
             <a:graphic>
               <a:graphicData uri="http://schemas.openxmlformats.org/drawingml/2006/picture">
                 <pic:pic>
                   <pic:nvPicPr>
-                    <pic:cNvPr id="0" name="image17.png"/>
+                    <pic:cNvPr id="0" name="image2.png"/>
                     <pic:cNvPicPr preferRelativeResize="0"/>
                   </pic:nvPicPr>
                   <pic:blipFill>
@@ -2983,12 +2983,12 @@
             <wp:extent cx="5847150" cy="3289300"/>
             <wp:effectExtent b="0" l="0" r="0" t="0"/>
             <wp:wrapSquare wrapText="bothSides" distB="114300" distT="114300" distL="114300" distR="114300"/>
-            <wp:docPr id="13" name="image12.png"/>
+            <wp:docPr id="13" name="image8.png"/>
             <a:graphic>
               <a:graphicData uri="http://schemas.openxmlformats.org/drawingml/2006/picture">
                 <pic:pic>
                   <pic:nvPicPr>
-                    <pic:cNvPr id="0" name="image12.png"/>
+                    <pic:cNvPr id="0" name="image8.png"/>
                     <pic:cNvPicPr preferRelativeResize="0"/>
                   </pic:nvPicPr>
                   <pic:blipFill>
@@ -3207,12 +3207,12 @@
             <wp:extent cx="4884488" cy="3965164"/>
             <wp:effectExtent b="0" l="0" r="0" t="0"/>
             <wp:wrapNone/>
-            <wp:docPr id="10" name="image14.png"/>
+            <wp:docPr id="10" name="image10.png"/>
             <a:graphic>
               <a:graphicData uri="http://schemas.openxmlformats.org/drawingml/2006/picture">
                 <pic:pic>
                   <pic:nvPicPr>
-                    <pic:cNvPr id="0" name="image14.png"/>
+                    <pic:cNvPr id="0" name="image10.png"/>
                     <pic:cNvPicPr preferRelativeResize="0"/>
                   </pic:nvPicPr>
                   <pic:blipFill>
@@ -3462,6 +3462,43 @@
       </w:pPr>
       <w:r>
         <w:rPr>
+          <w:b w:val="1"/>
+          <w:sz w:val="28"/>
+          <w:szCs w:val="28"/>
+          <w:rtl w:val="0"/>
+        </w:rPr>
+        <w:t xml:space="preserve">Посилання на pull-request: </w:t>
+      </w:r>
+      <w:hyperlink r:id="rId22">
+        <w:r>
+          <w:rPr>
+            <w:b w:val="1"/>
+            <w:color w:val="1155cc"/>
+            <w:sz w:val="28"/>
+            <w:szCs w:val="28"/>
+            <w:u w:val="single"/>
+            <w:rtl w:val="0"/>
+          </w:rPr>
+          <w:t xml:space="preserve">https://github.com/artificial-intelligence-department/ai_programming_playground_2024/pull/19/files#diff-766a4920e132b0e08c6059dcb658cee1c9ecb32c3565cac73918e749d8152e84</w:t>
+        </w:r>
+      </w:hyperlink>
+      <w:r>
+        <w:rPr>
+          <w:rtl w:val="0"/>
+        </w:rPr>
+      </w:r>
+    </w:p>
+    <w:p>
+      <w:pPr>
+        <w:spacing w:line="276" w:lineRule="auto"/>
+        <w:rPr>
+          <w:b w:val="1"/>
+          <w:sz w:val="28"/>
+          <w:szCs w:val="28"/>
+        </w:rPr>
+      </w:pPr>
+      <w:r>
+        <w:rPr>
           <w:rtl w:val="0"/>
         </w:rPr>
       </w:r>
@@ -3503,16 +3540,16 @@
           <wp:inline distB="114300" distT="114300" distL="114300" distR="114300">
             <wp:extent cx="4410075" cy="2952750"/>
             <wp:effectExtent b="0" l="0" r="0" t="0"/>
-            <wp:docPr id="3" name="image10.png"/>
+            <wp:docPr id="3" name="image5.png"/>
             <a:graphic>
               <a:graphicData uri="http://schemas.openxmlformats.org/drawingml/2006/picture">
                 <pic:pic>
                   <pic:nvPicPr>
-                    <pic:cNvPr id="0" name="image10.png"/>
+                    <pic:cNvPr id="0" name="image5.png"/>
                     <pic:cNvPicPr preferRelativeResize="0"/>
                   </pic:nvPicPr>
                   <pic:blipFill>
-                    <a:blip r:embed="rId22"/>
+                    <a:blip r:embed="rId23"/>
                     <a:srcRect b="0" l="0" r="0" t="0"/>
                     <a:stretch>
                       <a:fillRect/>
@@ -3554,7 +3591,25 @@
           <w:szCs w:val="28"/>
           <w:rtl w:val="0"/>
         </w:rPr>
-        <w:t xml:space="preserve">Посилання на pull-request:</w:t>
+        <w:t xml:space="preserve">Посилання на pull-request: </w:t>
+      </w:r>
+      <w:hyperlink r:id="rId24">
+        <w:r>
+          <w:rPr>
+            <w:b w:val="1"/>
+            <w:color w:val="1155cc"/>
+            <w:sz w:val="28"/>
+            <w:szCs w:val="28"/>
+            <w:u w:val="single"/>
+            <w:rtl w:val="0"/>
+          </w:rPr>
+          <w:t xml:space="preserve">https://github.com/artificial-intelligence-department/ai_programming_playground_2024/pull/19/files#diff-aa714f0ff3dc8d4bb89f299c088940cf5ef1180d14b20e3ba812c678b1f4f92a</w:t>
+        </w:r>
+      </w:hyperlink>
+      <w:r>
+        <w:rPr>
+          <w:rtl w:val="0"/>
+        </w:rPr>
       </w:r>
     </w:p>
     <w:p>
@@ -3574,7 +3629,7 @@
         </w:rPr>
         <w:t xml:space="preserve">Посилання на розв’язок на сайті: </w:t>
       </w:r>
-      <w:hyperlink r:id="rId23">
+      <w:hyperlink r:id="rId25">
         <w:r>
           <w:rPr>
             <w:b w:val="1"/>
@@ -3665,16 +3720,16 @@
             <wp:extent cx="4314825" cy="1466850"/>
             <wp:effectExtent b="0" l="0" r="0" t="0"/>
             <wp:wrapNone/>
-            <wp:docPr id="2" name="image3.png"/>
+            <wp:docPr id="2" name="image6.png"/>
             <a:graphic>
               <a:graphicData uri="http://schemas.openxmlformats.org/drawingml/2006/picture">
                 <pic:pic>
                   <pic:nvPicPr>
-                    <pic:cNvPr id="0" name="image3.png"/>
+                    <pic:cNvPr id="0" name="image6.png"/>
                     <pic:cNvPicPr preferRelativeResize="0"/>
                   </pic:nvPicPr>
                   <pic:blipFill>
-                    <a:blip r:embed="rId24"/>
+                    <a:blip r:embed="rId26"/>
                     <a:srcRect b="0" l="0" r="0" t="0"/>
                     <a:stretch>
                       <a:fillRect/>
@@ -3865,16 +3920,16 @@
             <wp:extent cx="1524000" cy="657225"/>
             <wp:effectExtent b="0" l="0" r="0" t="0"/>
             <wp:wrapNone/>
-            <wp:docPr id="4" name="image15.png"/>
+            <wp:docPr id="4" name="image14.png"/>
             <a:graphic>
               <a:graphicData uri="http://schemas.openxmlformats.org/drawingml/2006/picture">
                 <pic:pic>
                   <pic:nvPicPr>
-                    <pic:cNvPr id="0" name="image15.png"/>
+                    <pic:cNvPr id="0" name="image14.png"/>
                     <pic:cNvPicPr preferRelativeResize="0"/>
                   </pic:nvPicPr>
                   <pic:blipFill>
-                    <a:blip r:embed="rId25"/>
+                    <a:blip r:embed="rId27"/>
                     <a:srcRect b="0" l="0" r="0" t="0"/>
                     <a:stretch>
                       <a:fillRect/>
@@ -4631,733 +4686,12 @@
             <wp:extent cx="5847150" cy="3289300"/>
             <wp:effectExtent b="0" l="0" r="0" t="0"/>
             <wp:wrapTopAndBottom distB="114300" distT="114300"/>
-            <wp:docPr id="8" name="image9.png"/>
+            <wp:docPr id="8" name="image4.png"/>
             <a:graphic>
               <a:graphicData uri="http://schemas.openxmlformats.org/drawingml/2006/picture">
                 <pic:pic>
                   <pic:nvPicPr>
-                    <pic:cNvPr id="0" name="image9.png"/>
-                    <pic:cNvPicPr preferRelativeResize="0"/>
-                  </pic:nvPicPr>
-                  <pic:blipFill>
-                    <a:blip r:embed="rId26"/>
-                    <a:srcRect b="0" l="0" r="0" t="0"/>
-                    <a:stretch>
-                      <a:fillRect/>
-                    </a:stretch>
-                  </pic:blipFill>
-                  <pic:spPr>
-                    <a:xfrm>
-                      <a:off x="0" y="0"/>
-                      <a:ext cx="5847150" cy="3289300"/>
-                    </a:xfrm>
-                    <a:prstGeom prst="rect"/>
-                    <a:ln/>
-                  </pic:spPr>
-                </pic:pic>
-              </a:graphicData>
-            </a:graphic>
-          </wp:anchor>
-        </w:drawing>
-      </w:r>
-    </w:p>
-    <w:p>
-      <w:pPr>
-        <w:spacing w:line="276" w:lineRule="auto"/>
-        <w:rPr>
-          <w:b w:val="1"/>
-          <w:sz w:val="28"/>
-          <w:szCs w:val="28"/>
-        </w:rPr>
-      </w:pPr>
-      <w:r>
-        <w:rPr>
-          <w:sz w:val="28"/>
-          <w:szCs w:val="28"/>
-          <w:rtl w:val="0"/>
-        </w:rPr>
-        <w:t xml:space="preserve">.</w:t>
-      </w:r>
-      <w:r>
-        <w:rPr>
-          <w:b w:val="1"/>
-          <w:sz w:val="28"/>
-          <w:szCs w:val="28"/>
-          <w:rtl w:val="0"/>
-        </w:rPr>
-        <w:t xml:space="preserve">Завдання №3</w:t>
-      </w:r>
-      <w:r>
-        <w:drawing>
-          <wp:anchor allowOverlap="1" behindDoc="0" distB="114300" distT="114300" distL="114300" distR="114300" hidden="0" layoutInCell="1" locked="0" relativeHeight="0" simplePos="0">
-            <wp:simplePos x="0" y="0"/>
-            <wp:positionH relativeFrom="column">
-              <wp:posOffset>314325</wp:posOffset>
-            </wp:positionH>
-            <wp:positionV relativeFrom="paragraph">
-              <wp:posOffset>342900</wp:posOffset>
-            </wp:positionV>
-            <wp:extent cx="5847150" cy="3289300"/>
-            <wp:effectExtent b="0" l="0" r="0" t="0"/>
-            <wp:wrapTopAndBottom distB="114300" distT="114300"/>
-            <wp:docPr id="9" name="image11.png"/>
-            <a:graphic>
-              <a:graphicData uri="http://schemas.openxmlformats.org/drawingml/2006/picture">
-                <pic:pic>
-                  <pic:nvPicPr>
-                    <pic:cNvPr id="0" name="image11.png"/>
-                    <pic:cNvPicPr preferRelativeResize="0"/>
-                  </pic:nvPicPr>
-                  <pic:blipFill>
-                    <a:blip r:embed="rId27"/>
-                    <a:srcRect b="0" l="0" r="0" t="0"/>
-                    <a:stretch>
-                      <a:fillRect/>
-                    </a:stretch>
-                  </pic:blipFill>
-                  <pic:spPr>
-                    <a:xfrm>
-                      <a:off x="0" y="0"/>
-                      <a:ext cx="5847150" cy="3289300"/>
-                    </a:xfrm>
-                    <a:prstGeom prst="rect"/>
-                    <a:ln/>
-                  </pic:spPr>
-                </pic:pic>
-              </a:graphicData>
-            </a:graphic>
-          </wp:anchor>
-        </w:drawing>
-      </w:r>
-    </w:p>
-    <w:p>
-      <w:pPr>
-        <w:spacing w:line="276" w:lineRule="auto"/>
-        <w:rPr>
-          <w:sz w:val="28"/>
-          <w:szCs w:val="28"/>
-        </w:rPr>
-      </w:pPr>
-      <w:r>
-        <w:rPr>
-          <w:sz w:val="28"/>
-          <w:szCs w:val="28"/>
-          <w:rtl w:val="0"/>
-        </w:rPr>
-        <w:t xml:space="preserve">Зареєструвався на </w:t>
-      </w:r>
-      <w:r>
-        <w:rPr>
-          <w:b w:val="1"/>
-          <w:sz w:val="28"/>
-          <w:szCs w:val="28"/>
-          <w:rtl w:val="0"/>
-        </w:rPr>
-        <w:t xml:space="preserve">Trello</w:t>
-      </w:r>
-      <w:r>
-        <w:rPr>
-          <w:sz w:val="28"/>
-          <w:szCs w:val="28"/>
-          <w:rtl w:val="0"/>
-        </w:rPr>
-        <w:t xml:space="preserve"> та створив перші картки для відстеження своїх задач в університеті.</w:t>
-      </w:r>
-    </w:p>
-    <w:p>
-      <w:pPr>
-        <w:spacing w:line="276" w:lineRule="auto"/>
-        <w:rPr>
-          <w:b w:val="1"/>
-          <w:sz w:val="28"/>
-          <w:szCs w:val="28"/>
-        </w:rPr>
-      </w:pPr>
-      <w:r>
-        <w:rPr>
-          <w:rtl w:val="0"/>
-        </w:rPr>
-      </w:r>
-    </w:p>
-    <w:p>
-      <w:pPr>
-        <w:spacing w:line="276" w:lineRule="auto"/>
-        <w:rPr>
-          <w:b w:val="1"/>
-          <w:sz w:val="28"/>
-          <w:szCs w:val="28"/>
-        </w:rPr>
-      </w:pPr>
-      <w:r>
-        <w:rPr>
-          <w:b w:val="1"/>
-          <w:sz w:val="28"/>
-          <w:szCs w:val="28"/>
-          <w:rtl w:val="0"/>
-        </w:rPr>
-        <w:t xml:space="preserve">Завдання №4</w:t>
-      </w:r>
-    </w:p>
-    <w:p>
-      <w:pPr>
-        <w:spacing w:line="276" w:lineRule="auto"/>
-        <w:rPr>
-          <w:sz w:val="28"/>
-          <w:szCs w:val="28"/>
-        </w:rPr>
-      </w:pPr>
-      <w:r>
-        <w:rPr>
-          <w:sz w:val="28"/>
-          <w:szCs w:val="28"/>
-          <w:rtl w:val="0"/>
-        </w:rPr>
-        <w:t xml:space="preserve">Під час створення пулл-реквестів у </w:t>
-      </w:r>
-      <w:r>
-        <w:rPr>
-          <w:b w:val="1"/>
-          <w:sz w:val="28"/>
-          <w:szCs w:val="28"/>
-          <w:rtl w:val="0"/>
-        </w:rPr>
-        <w:t xml:space="preserve">GitHub</w:t>
-      </w:r>
-      <w:r>
-        <w:rPr>
-          <w:sz w:val="28"/>
-          <w:szCs w:val="28"/>
-          <w:rtl w:val="0"/>
-        </w:rPr>
-        <w:t xml:space="preserve"> використав </w:t>
-      </w:r>
-      <w:r>
-        <w:rPr>
-          <w:b w:val="1"/>
-          <w:sz w:val="28"/>
-          <w:szCs w:val="28"/>
-          <w:rtl w:val="0"/>
-        </w:rPr>
-        <w:t xml:space="preserve">наступні команди</w:t>
-      </w:r>
-      <w:r>
-        <w:rPr>
-          <w:sz w:val="28"/>
-          <w:szCs w:val="28"/>
-          <w:rtl w:val="0"/>
-        </w:rPr>
-        <w:t xml:space="preserve">:</w:t>
-      </w:r>
-    </w:p>
-    <w:p>
-      <w:pPr>
-        <w:spacing w:line="276" w:lineRule="auto"/>
-        <w:rPr>
-          <w:sz w:val="16"/>
-          <w:szCs w:val="16"/>
-        </w:rPr>
-      </w:pPr>
-      <w:r>
-        <w:rPr>
-          <w:rtl w:val="0"/>
-        </w:rPr>
-      </w:r>
-    </w:p>
-    <w:p>
-      <w:pPr>
-        <w:spacing w:line="276" w:lineRule="auto"/>
-        <w:rPr>
-          <w:sz w:val="28"/>
-          <w:szCs w:val="28"/>
-        </w:rPr>
-      </w:pPr>
-      <w:r>
-        <w:rPr>
-          <w:b w:val="1"/>
-          <w:sz w:val="28"/>
-          <w:szCs w:val="28"/>
-          <w:rtl w:val="0"/>
-        </w:rPr>
-        <w:t xml:space="preserve">cd &lt;path&gt;</w:t>
-      </w:r>
-      <w:r>
-        <w:rPr>
-          <w:sz w:val="28"/>
-          <w:szCs w:val="28"/>
-          <w:rtl w:val="0"/>
-        </w:rPr>
-        <w:t xml:space="preserve"> — перейти у певну папку</w:t>
-      </w:r>
-    </w:p>
-    <w:p>
-      <w:pPr>
-        <w:spacing w:line="276" w:lineRule="auto"/>
-        <w:rPr>
-          <w:sz w:val="28"/>
-          <w:szCs w:val="28"/>
-        </w:rPr>
-      </w:pPr>
-      <w:r>
-        <w:rPr>
-          <w:b w:val="1"/>
-          <w:sz w:val="28"/>
-          <w:szCs w:val="28"/>
-          <w:rtl w:val="0"/>
-        </w:rPr>
-        <w:t xml:space="preserve">cd ..</w:t>
-      </w:r>
-      <w:r>
-        <w:rPr>
-          <w:sz w:val="28"/>
-          <w:szCs w:val="28"/>
-          <w:rtl w:val="0"/>
-        </w:rPr>
-        <w:t xml:space="preserve"> — переміститись у батьківську папку</w:t>
-      </w:r>
-    </w:p>
-    <w:p>
-      <w:pPr>
-        <w:spacing w:line="276" w:lineRule="auto"/>
-        <w:rPr>
-          <w:sz w:val="28"/>
-          <w:szCs w:val="28"/>
-        </w:rPr>
-      </w:pPr>
-      <w:r>
-        <w:rPr>
-          <w:b w:val="1"/>
-          <w:sz w:val="28"/>
-          <w:szCs w:val="28"/>
-          <w:rtl w:val="0"/>
-        </w:rPr>
-        <w:t xml:space="preserve">ls &lt;path&gt;</w:t>
-      </w:r>
-      <w:r>
-        <w:rPr>
-          <w:sz w:val="28"/>
-          <w:szCs w:val="28"/>
-          <w:rtl w:val="0"/>
-        </w:rPr>
-        <w:t xml:space="preserve"> — переглянути вміст папки</w:t>
-      </w:r>
-    </w:p>
-    <w:p>
-      <w:pPr>
-        <w:spacing w:line="276" w:lineRule="auto"/>
-        <w:rPr>
-          <w:sz w:val="28"/>
-          <w:szCs w:val="28"/>
-        </w:rPr>
-      </w:pPr>
-      <w:r>
-        <w:rPr>
-          <w:b w:val="1"/>
-          <w:sz w:val="28"/>
-          <w:szCs w:val="28"/>
-          <w:rtl w:val="0"/>
-        </w:rPr>
-        <w:t xml:space="preserve">mkdir &lt;name&gt;</w:t>
-      </w:r>
-      <w:r>
-        <w:rPr>
-          <w:sz w:val="28"/>
-          <w:szCs w:val="28"/>
-          <w:rtl w:val="0"/>
-        </w:rPr>
-        <w:t xml:space="preserve"> — створити нову папку</w:t>
-      </w:r>
-    </w:p>
-    <w:p>
-      <w:pPr>
-        <w:spacing w:line="276" w:lineRule="auto"/>
-        <w:rPr>
-          <w:sz w:val="28"/>
-          <w:szCs w:val="28"/>
-        </w:rPr>
-      </w:pPr>
-      <w:r>
-        <w:rPr>
-          <w:b w:val="1"/>
-          <w:sz w:val="28"/>
-          <w:szCs w:val="28"/>
-          <w:rtl w:val="0"/>
-        </w:rPr>
-        <w:t xml:space="preserve">touch &lt;name&gt;.&lt;type&gt;</w:t>
-      </w:r>
-      <w:r>
-        <w:rPr>
-          <w:sz w:val="28"/>
-          <w:szCs w:val="28"/>
-          <w:rtl w:val="0"/>
-        </w:rPr>
-        <w:t xml:space="preserve"> — створити файл з вказаним розширенням</w:t>
-      </w:r>
-    </w:p>
-    <w:p>
-      <w:pPr>
-        <w:spacing w:line="276" w:lineRule="auto"/>
-        <w:rPr>
-          <w:sz w:val="28"/>
-          <w:szCs w:val="28"/>
-        </w:rPr>
-      </w:pPr>
-      <w:r>
-        <w:rPr>
-          <w:b w:val="1"/>
-          <w:sz w:val="28"/>
-          <w:szCs w:val="28"/>
-          <w:rtl w:val="0"/>
-        </w:rPr>
-        <w:t xml:space="preserve">mv &lt;path&gt; &lt;path&gt;</w:t>
-      </w:r>
-      <w:r>
-        <w:rPr>
-          <w:sz w:val="28"/>
-          <w:szCs w:val="28"/>
-          <w:rtl w:val="0"/>
-        </w:rPr>
-        <w:t xml:space="preserve"> — переміcтити певну папку у вказане місце</w:t>
-      </w:r>
-    </w:p>
-    <w:p>
-      <w:pPr>
-        <w:spacing w:line="276" w:lineRule="auto"/>
-        <w:rPr>
-          <w:sz w:val="28"/>
-          <w:szCs w:val="28"/>
-        </w:rPr>
-      </w:pPr>
-      <w:r>
-        <w:rPr>
-          <w:b w:val="1"/>
-          <w:sz w:val="28"/>
-          <w:szCs w:val="28"/>
-          <w:rtl w:val="0"/>
-        </w:rPr>
-        <w:t xml:space="preserve">cp &lt;path&gt; &lt;path&gt;</w:t>
-      </w:r>
-      <w:r>
-        <w:rPr>
-          <w:sz w:val="28"/>
-          <w:szCs w:val="28"/>
-          <w:rtl w:val="0"/>
-        </w:rPr>
-        <w:t xml:space="preserve"> — скопіювати певну папку у вказане місце</w:t>
-      </w:r>
-    </w:p>
-    <w:p>
-      <w:pPr>
-        <w:spacing w:line="276" w:lineRule="auto"/>
-        <w:rPr>
-          <w:sz w:val="16"/>
-          <w:szCs w:val="16"/>
-        </w:rPr>
-      </w:pPr>
-      <w:r>
-        <w:rPr>
-          <w:rtl w:val="0"/>
-        </w:rPr>
-      </w:r>
-    </w:p>
-    <w:p>
-      <w:pPr>
-        <w:spacing w:line="276" w:lineRule="auto"/>
-        <w:rPr>
-          <w:sz w:val="28"/>
-          <w:szCs w:val="28"/>
-        </w:rPr>
-      </w:pPr>
-      <w:r>
-        <w:rPr>
-          <w:b w:val="1"/>
-          <w:sz w:val="28"/>
-          <w:szCs w:val="28"/>
-          <w:rtl w:val="0"/>
-        </w:rPr>
-        <w:t xml:space="preserve">git status</w:t>
-      </w:r>
-      <w:r>
-        <w:rPr>
-          <w:sz w:val="28"/>
-          <w:szCs w:val="28"/>
-          <w:rtl w:val="0"/>
-        </w:rPr>
-        <w:t xml:space="preserve"> — переглянути статус файлів у репозиторії</w:t>
-      </w:r>
-    </w:p>
-    <w:p>
-      <w:pPr>
-        <w:spacing w:line="276" w:lineRule="auto"/>
-        <w:rPr>
-          <w:sz w:val="28"/>
-          <w:szCs w:val="28"/>
-        </w:rPr>
-      </w:pPr>
-      <w:r>
-        <w:rPr>
-          <w:b w:val="1"/>
-          <w:sz w:val="28"/>
-          <w:szCs w:val="28"/>
-          <w:rtl w:val="0"/>
-        </w:rPr>
-        <w:t xml:space="preserve">git remote -v</w:t>
-      </w:r>
-      <w:r>
-        <w:rPr>
-          <w:sz w:val="28"/>
-          <w:szCs w:val="28"/>
-          <w:rtl w:val="0"/>
-        </w:rPr>
-        <w:t xml:space="preserve"> — переглянути список віддалених репозиторіїв</w:t>
-      </w:r>
-    </w:p>
-    <w:p>
-      <w:pPr>
-        <w:spacing w:line="276" w:lineRule="auto"/>
-        <w:rPr>
-          <w:sz w:val="28"/>
-          <w:szCs w:val="28"/>
-        </w:rPr>
-      </w:pPr>
-      <w:r>
-        <w:rPr>
-          <w:b w:val="1"/>
-          <w:sz w:val="28"/>
-          <w:szCs w:val="28"/>
-          <w:rtl w:val="0"/>
-        </w:rPr>
-        <w:t xml:space="preserve">git branch</w:t>
-      </w:r>
-      <w:r>
-        <w:rPr>
-          <w:sz w:val="28"/>
-          <w:szCs w:val="28"/>
-          <w:rtl w:val="0"/>
-        </w:rPr>
-        <w:t xml:space="preserve"> — переглянути всі локальні гілки в репозиторії</w:t>
-      </w:r>
-    </w:p>
-    <w:p>
-      <w:pPr>
-        <w:spacing w:line="276" w:lineRule="auto"/>
-        <w:rPr>
-          <w:sz w:val="28"/>
-          <w:szCs w:val="28"/>
-        </w:rPr>
-      </w:pPr>
-      <w:r>
-        <w:rPr>
-          <w:b w:val="1"/>
-          <w:sz w:val="28"/>
-          <w:szCs w:val="28"/>
-          <w:rtl w:val="0"/>
-        </w:rPr>
-        <w:t xml:space="preserve">git log</w:t>
-      </w:r>
-      <w:r>
-        <w:rPr>
-          <w:sz w:val="28"/>
-          <w:szCs w:val="28"/>
-          <w:rtl w:val="0"/>
-        </w:rPr>
-        <w:t xml:space="preserve"> — переглянути історію комітів</w:t>
-      </w:r>
-    </w:p>
-    <w:p>
-      <w:pPr>
-        <w:spacing w:line="276" w:lineRule="auto"/>
-        <w:rPr>
-          <w:sz w:val="28"/>
-          <w:szCs w:val="28"/>
-        </w:rPr>
-      </w:pPr>
-      <w:r>
-        <w:rPr>
-          <w:b w:val="1"/>
-          <w:sz w:val="28"/>
-          <w:szCs w:val="28"/>
-          <w:rtl w:val="0"/>
-        </w:rPr>
-        <w:t xml:space="preserve">git checkout -b &lt;name&gt;</w:t>
-      </w:r>
-      <w:r>
-        <w:rPr>
-          <w:sz w:val="28"/>
-          <w:szCs w:val="28"/>
-          <w:rtl w:val="0"/>
-        </w:rPr>
-        <w:t xml:space="preserve"> — створити нову гілку з вказаною назвою і одразу перейти на неї</w:t>
-      </w:r>
-    </w:p>
-    <w:p>
-      <w:pPr>
-        <w:spacing w:line="276" w:lineRule="auto"/>
-        <w:rPr>
-          <w:sz w:val="16"/>
-          <w:szCs w:val="16"/>
-        </w:rPr>
-      </w:pPr>
-      <w:r>
-        <w:rPr>
-          <w:rtl w:val="0"/>
-        </w:rPr>
-      </w:r>
-    </w:p>
-    <w:p>
-      <w:pPr>
-        <w:spacing w:line="276" w:lineRule="auto"/>
-        <w:rPr>
-          <w:sz w:val="28"/>
-          <w:szCs w:val="28"/>
-        </w:rPr>
-      </w:pPr>
-      <w:r>
-        <w:rPr>
-          <w:b w:val="1"/>
-          <w:sz w:val="28"/>
-          <w:szCs w:val="28"/>
-          <w:rtl w:val="0"/>
-        </w:rPr>
-        <w:t xml:space="preserve">git clone &lt;link&gt;</w:t>
-      </w:r>
-      <w:r>
-        <w:rPr>
-          <w:sz w:val="28"/>
-          <w:szCs w:val="28"/>
-          <w:rtl w:val="0"/>
-        </w:rPr>
-        <w:t xml:space="preserve"> — завантажити репозиторій на свій пристрій</w:t>
-      </w:r>
-    </w:p>
-    <w:p>
-      <w:pPr>
-        <w:spacing w:line="276" w:lineRule="auto"/>
-        <w:rPr>
-          <w:sz w:val="28"/>
-          <w:szCs w:val="28"/>
-        </w:rPr>
-      </w:pPr>
-      <w:r>
-        <w:rPr>
-          <w:b w:val="1"/>
-          <w:sz w:val="28"/>
-          <w:szCs w:val="28"/>
-          <w:rtl w:val="0"/>
-        </w:rPr>
-        <w:t xml:space="preserve">git add &lt;name&gt;</w:t>
-      </w:r>
-      <w:r>
-        <w:rPr>
-          <w:sz w:val="28"/>
-          <w:szCs w:val="28"/>
-          <w:rtl w:val="0"/>
-        </w:rPr>
-        <w:t xml:space="preserve"> — додати вказаний файл до індексу, готуючи його до коміту</w:t>
-      </w:r>
-    </w:p>
-    <w:p>
-      <w:pPr>
-        <w:spacing w:line="276" w:lineRule="auto"/>
-        <w:rPr>
-          <w:sz w:val="28"/>
-          <w:szCs w:val="28"/>
-        </w:rPr>
-      </w:pPr>
-      <w:r>
-        <w:rPr>
-          <w:b w:val="1"/>
-          <w:sz w:val="28"/>
-          <w:szCs w:val="28"/>
-          <w:rtl w:val="0"/>
-        </w:rPr>
-        <w:t xml:space="preserve">git commit -m "comment"</w:t>
-      </w:r>
-      <w:r>
-        <w:rPr>
-          <w:sz w:val="28"/>
-          <w:szCs w:val="28"/>
-          <w:rtl w:val="0"/>
-        </w:rPr>
-        <w:t xml:space="preserve"> — зафіксувати зміни та залишити коментар</w:t>
-      </w:r>
-    </w:p>
-    <w:p>
-      <w:pPr>
-        <w:spacing w:line="276" w:lineRule="auto"/>
-        <w:rPr>
-          <w:sz w:val="28"/>
-          <w:szCs w:val="28"/>
-        </w:rPr>
-      </w:pPr>
-      <w:r>
-        <w:rPr>
-          <w:b w:val="1"/>
-          <w:sz w:val="28"/>
-          <w:szCs w:val="28"/>
-          <w:rtl w:val="0"/>
-        </w:rPr>
-        <w:t xml:space="preserve">git push &lt;rep_name&gt; &lt;br_name&gt;</w:t>
-      </w:r>
-      <w:r>
-        <w:rPr>
-          <w:sz w:val="28"/>
-          <w:szCs w:val="28"/>
-          <w:rtl w:val="0"/>
-        </w:rPr>
-        <w:t xml:space="preserve"> — запушити локальні зміни до вказаного віддаленого репозиторію</w:t>
-      </w:r>
-    </w:p>
-    <w:p>
-      <w:pPr>
-        <w:spacing w:line="276" w:lineRule="auto"/>
-        <w:rPr>
-          <w:sz w:val="28"/>
-          <w:szCs w:val="28"/>
-        </w:rPr>
-      </w:pPr>
-      <w:r>
-        <w:rPr>
-          <w:rtl w:val="0"/>
-        </w:rPr>
-      </w:r>
-    </w:p>
-    <w:p>
-      <w:pPr>
-        <w:spacing w:line="276" w:lineRule="auto"/>
-        <w:rPr>
-          <w:b w:val="1"/>
-          <w:sz w:val="28"/>
-          <w:szCs w:val="28"/>
-        </w:rPr>
-      </w:pPr>
-      <w:r>
-        <w:rPr>
-          <w:b w:val="1"/>
-          <w:sz w:val="28"/>
-          <w:szCs w:val="28"/>
-          <w:rtl w:val="0"/>
-        </w:rPr>
-        <w:t xml:space="preserve">Завдання №5</w:t>
-      </w:r>
-      <w:r>
-        <w:drawing>
-          <wp:anchor allowOverlap="1" behindDoc="0" distB="114300" distT="114300" distL="114300" distR="114300" hidden="0" layoutInCell="1" locked="0" relativeHeight="0" simplePos="0">
-            <wp:simplePos x="0" y="0"/>
-            <wp:positionH relativeFrom="column">
-              <wp:posOffset>1</wp:posOffset>
-            </wp:positionH>
-            <wp:positionV relativeFrom="paragraph">
-              <wp:posOffset>342900</wp:posOffset>
-            </wp:positionV>
-            <wp:extent cx="5847150" cy="3289300"/>
-            <wp:effectExtent b="0" l="0" r="0" t="0"/>
-            <wp:wrapTopAndBottom distB="114300" distT="114300"/>
-            <wp:docPr id="15" name="image1.png"/>
-            <a:graphic>
-              <a:graphicData uri="http://schemas.openxmlformats.org/drawingml/2006/picture">
-                <pic:pic>
-                  <pic:nvPicPr>
-                    <pic:cNvPr id="0" name="image1.png"/>
+                    <pic:cNvPr id="0" name="image4.png"/>
                     <pic:cNvPicPr preferRelativeResize="0"/>
                   </pic:nvPicPr>
                   <pic:blipFill>
@@ -5386,55 +4720,679 @@
       <w:pPr>
         <w:spacing w:line="276" w:lineRule="auto"/>
         <w:rPr>
-          <w:sz w:val="28"/>
-          <w:szCs w:val="28"/>
-        </w:rPr>
-      </w:pPr>
-      <w:r>
-        <w:rPr>
-          <w:sz w:val="28"/>
-          <w:szCs w:val="28"/>
-          <w:rtl w:val="0"/>
-        </w:rPr>
-        <w:t xml:space="preserve">Успішно завантажив та встановив Visual Studio Code на свій пристрій.</w:t>
-      </w:r>
-    </w:p>
-    <w:p>
-      <w:pPr>
-        <w:spacing w:line="276" w:lineRule="auto"/>
-        <w:rPr>
-          <w:b w:val="1"/>
-          <w:sz w:val="28"/>
-          <w:szCs w:val="28"/>
-        </w:rPr>
-      </w:pPr>
-      <w:r>
-        <w:rPr>
-          <w:rtl w:val="0"/>
-        </w:rPr>
-      </w:r>
-    </w:p>
-    <w:p>
-      <w:pPr>
-        <w:spacing w:line="276" w:lineRule="auto"/>
-        <w:rPr>
-          <w:sz w:val="28"/>
-          <w:szCs w:val="28"/>
-        </w:rPr>
-      </w:pPr>
-      <w:r>
-        <w:rPr>
-          <w:b w:val="1"/>
-          <w:sz w:val="28"/>
-          <w:szCs w:val="28"/>
-          <w:rtl w:val="0"/>
-        </w:rPr>
-        <w:t xml:space="preserve">Завдання №6</w:t>
-      </w:r>
-      <w:r>
-        <w:rPr>
-          <w:rtl w:val="0"/>
-        </w:rPr>
+          <w:b w:val="1"/>
+          <w:sz w:val="28"/>
+          <w:szCs w:val="28"/>
+        </w:rPr>
+      </w:pPr>
+      <w:r>
+        <w:rPr>
+          <w:sz w:val="28"/>
+          <w:szCs w:val="28"/>
+          <w:rtl w:val="0"/>
+        </w:rPr>
+        <w:t xml:space="preserve">.</w:t>
+      </w:r>
+      <w:r>
+        <w:rPr>
+          <w:b w:val="1"/>
+          <w:sz w:val="28"/>
+          <w:szCs w:val="28"/>
+          <w:rtl w:val="0"/>
+        </w:rPr>
+        <w:t xml:space="preserve">Завдання №3</w:t>
+      </w:r>
+      <w:r>
+        <w:drawing>
+          <wp:anchor allowOverlap="1" behindDoc="0" distB="114300" distT="114300" distL="114300" distR="114300" hidden="0" layoutInCell="1" locked="0" relativeHeight="0" simplePos="0">
+            <wp:simplePos x="0" y="0"/>
+            <wp:positionH relativeFrom="column">
+              <wp:posOffset>314325</wp:posOffset>
+            </wp:positionH>
+            <wp:positionV relativeFrom="paragraph">
+              <wp:posOffset>342900</wp:posOffset>
+            </wp:positionV>
+            <wp:extent cx="5847150" cy="3289300"/>
+            <wp:effectExtent b="0" l="0" r="0" t="0"/>
+            <wp:wrapTopAndBottom distB="114300" distT="114300"/>
+            <wp:docPr id="9" name="image7.png"/>
+            <a:graphic>
+              <a:graphicData uri="http://schemas.openxmlformats.org/drawingml/2006/picture">
+                <pic:pic>
+                  <pic:nvPicPr>
+                    <pic:cNvPr id="0" name="image7.png"/>
+                    <pic:cNvPicPr preferRelativeResize="0"/>
+                  </pic:nvPicPr>
+                  <pic:blipFill>
+                    <a:blip r:embed="rId29"/>
+                    <a:srcRect b="0" l="0" r="0" t="0"/>
+                    <a:stretch>
+                      <a:fillRect/>
+                    </a:stretch>
+                  </pic:blipFill>
+                  <pic:spPr>
+                    <a:xfrm>
+                      <a:off x="0" y="0"/>
+                      <a:ext cx="5847150" cy="3289300"/>
+                    </a:xfrm>
+                    <a:prstGeom prst="rect"/>
+                    <a:ln/>
+                  </pic:spPr>
+                </pic:pic>
+              </a:graphicData>
+            </a:graphic>
+          </wp:anchor>
+        </w:drawing>
+      </w:r>
+    </w:p>
+    <w:p>
+      <w:pPr>
+        <w:spacing w:line="276" w:lineRule="auto"/>
+        <w:rPr>
+          <w:sz w:val="28"/>
+          <w:szCs w:val="28"/>
+        </w:rPr>
+      </w:pPr>
+      <w:r>
+        <w:rPr>
+          <w:sz w:val="28"/>
+          <w:szCs w:val="28"/>
+          <w:rtl w:val="0"/>
+        </w:rPr>
+        <w:t xml:space="preserve">Зареєструвався на </w:t>
+      </w:r>
+      <w:r>
+        <w:rPr>
+          <w:b w:val="1"/>
+          <w:sz w:val="28"/>
+          <w:szCs w:val="28"/>
+          <w:rtl w:val="0"/>
+        </w:rPr>
+        <w:t xml:space="preserve">Trello</w:t>
+      </w:r>
+      <w:r>
+        <w:rPr>
+          <w:sz w:val="28"/>
+          <w:szCs w:val="28"/>
+          <w:rtl w:val="0"/>
+        </w:rPr>
+        <w:t xml:space="preserve"> та створив перші картки для відстеження своїх задач в університеті.</w:t>
+      </w:r>
+    </w:p>
+    <w:p>
+      <w:pPr>
+        <w:spacing w:line="276" w:lineRule="auto"/>
+        <w:rPr>
+          <w:b w:val="1"/>
+          <w:sz w:val="28"/>
+          <w:szCs w:val="28"/>
+        </w:rPr>
+      </w:pPr>
+      <w:r>
+        <w:rPr>
+          <w:rtl w:val="0"/>
+        </w:rPr>
+      </w:r>
+    </w:p>
+    <w:p>
+      <w:pPr>
+        <w:spacing w:line="276" w:lineRule="auto"/>
+        <w:rPr>
+          <w:b w:val="1"/>
+          <w:sz w:val="28"/>
+          <w:szCs w:val="28"/>
+        </w:rPr>
+      </w:pPr>
+      <w:r>
+        <w:rPr>
+          <w:b w:val="1"/>
+          <w:sz w:val="28"/>
+          <w:szCs w:val="28"/>
+          <w:rtl w:val="0"/>
+        </w:rPr>
+        <w:t xml:space="preserve">Завдання №4</w:t>
+      </w:r>
+    </w:p>
+    <w:p>
+      <w:pPr>
+        <w:spacing w:line="276" w:lineRule="auto"/>
+        <w:rPr>
+          <w:sz w:val="28"/>
+          <w:szCs w:val="28"/>
+        </w:rPr>
+      </w:pPr>
+      <w:r>
+        <w:rPr>
+          <w:sz w:val="28"/>
+          <w:szCs w:val="28"/>
+          <w:rtl w:val="0"/>
+        </w:rPr>
+        <w:t xml:space="preserve">Під час створення пулл-реквестів у </w:t>
+      </w:r>
+      <w:r>
+        <w:rPr>
+          <w:b w:val="1"/>
+          <w:sz w:val="28"/>
+          <w:szCs w:val="28"/>
+          <w:rtl w:val="0"/>
+        </w:rPr>
+        <w:t xml:space="preserve">GitHub</w:t>
+      </w:r>
+      <w:r>
+        <w:rPr>
+          <w:sz w:val="28"/>
+          <w:szCs w:val="28"/>
+          <w:rtl w:val="0"/>
+        </w:rPr>
+        <w:t xml:space="preserve"> використав </w:t>
+      </w:r>
+      <w:r>
+        <w:rPr>
+          <w:b w:val="1"/>
+          <w:sz w:val="28"/>
+          <w:szCs w:val="28"/>
+          <w:rtl w:val="0"/>
+        </w:rPr>
+        <w:t xml:space="preserve">наступні команди</w:t>
+      </w:r>
+      <w:r>
+        <w:rPr>
+          <w:sz w:val="28"/>
+          <w:szCs w:val="28"/>
+          <w:rtl w:val="0"/>
+        </w:rPr>
+        <w:t xml:space="preserve">:</w:t>
+      </w:r>
+    </w:p>
+    <w:p>
+      <w:pPr>
+        <w:spacing w:line="276" w:lineRule="auto"/>
+        <w:rPr>
+          <w:sz w:val="16"/>
+          <w:szCs w:val="16"/>
+        </w:rPr>
+      </w:pPr>
+      <w:r>
+        <w:rPr>
+          <w:rtl w:val="0"/>
+        </w:rPr>
+      </w:r>
+    </w:p>
+    <w:p>
+      <w:pPr>
+        <w:spacing w:line="276" w:lineRule="auto"/>
+        <w:rPr>
+          <w:sz w:val="28"/>
+          <w:szCs w:val="28"/>
+        </w:rPr>
+      </w:pPr>
+      <w:r>
+        <w:rPr>
+          <w:b w:val="1"/>
+          <w:sz w:val="28"/>
+          <w:szCs w:val="28"/>
+          <w:rtl w:val="0"/>
+        </w:rPr>
+        <w:t xml:space="preserve">cd &lt;path&gt;</w:t>
+      </w:r>
+      <w:r>
+        <w:rPr>
+          <w:sz w:val="28"/>
+          <w:szCs w:val="28"/>
+          <w:rtl w:val="0"/>
+        </w:rPr>
+        <w:t xml:space="preserve"> — перейти у певну папку</w:t>
+      </w:r>
+    </w:p>
+    <w:p>
+      <w:pPr>
+        <w:spacing w:line="276" w:lineRule="auto"/>
+        <w:rPr>
+          <w:sz w:val="28"/>
+          <w:szCs w:val="28"/>
+        </w:rPr>
+      </w:pPr>
+      <w:r>
+        <w:rPr>
+          <w:b w:val="1"/>
+          <w:sz w:val="28"/>
+          <w:szCs w:val="28"/>
+          <w:rtl w:val="0"/>
+        </w:rPr>
+        <w:t xml:space="preserve">cd ..</w:t>
+      </w:r>
+      <w:r>
+        <w:rPr>
+          <w:sz w:val="28"/>
+          <w:szCs w:val="28"/>
+          <w:rtl w:val="0"/>
+        </w:rPr>
+        <w:t xml:space="preserve"> — переміститись у батьківську папку</w:t>
+      </w:r>
+    </w:p>
+    <w:p>
+      <w:pPr>
+        <w:spacing w:line="276" w:lineRule="auto"/>
+        <w:rPr>
+          <w:sz w:val="28"/>
+          <w:szCs w:val="28"/>
+        </w:rPr>
+      </w:pPr>
+      <w:r>
+        <w:rPr>
+          <w:b w:val="1"/>
+          <w:sz w:val="28"/>
+          <w:szCs w:val="28"/>
+          <w:rtl w:val="0"/>
+        </w:rPr>
+        <w:t xml:space="preserve">ls &lt;path&gt;</w:t>
+      </w:r>
+      <w:r>
+        <w:rPr>
+          <w:sz w:val="28"/>
+          <w:szCs w:val="28"/>
+          <w:rtl w:val="0"/>
+        </w:rPr>
+        <w:t xml:space="preserve"> — переглянути вміст папки</w:t>
+      </w:r>
+    </w:p>
+    <w:p>
+      <w:pPr>
+        <w:spacing w:line="276" w:lineRule="auto"/>
+        <w:rPr>
+          <w:sz w:val="28"/>
+          <w:szCs w:val="28"/>
+        </w:rPr>
+      </w:pPr>
+      <w:r>
+        <w:rPr>
+          <w:b w:val="1"/>
+          <w:sz w:val="28"/>
+          <w:szCs w:val="28"/>
+          <w:rtl w:val="0"/>
+        </w:rPr>
+        <w:t xml:space="preserve">mkdir &lt;name&gt;</w:t>
+      </w:r>
+      <w:r>
+        <w:rPr>
+          <w:sz w:val="28"/>
+          <w:szCs w:val="28"/>
+          <w:rtl w:val="0"/>
+        </w:rPr>
+        <w:t xml:space="preserve"> — створити нову папку</w:t>
+      </w:r>
+    </w:p>
+    <w:p>
+      <w:pPr>
+        <w:spacing w:line="276" w:lineRule="auto"/>
+        <w:rPr>
+          <w:sz w:val="28"/>
+          <w:szCs w:val="28"/>
+        </w:rPr>
+      </w:pPr>
+      <w:r>
+        <w:rPr>
+          <w:b w:val="1"/>
+          <w:sz w:val="28"/>
+          <w:szCs w:val="28"/>
+          <w:rtl w:val="0"/>
+        </w:rPr>
+        <w:t xml:space="preserve">touch &lt;name&gt;.&lt;type&gt;</w:t>
+      </w:r>
+      <w:r>
+        <w:rPr>
+          <w:sz w:val="28"/>
+          <w:szCs w:val="28"/>
+          <w:rtl w:val="0"/>
+        </w:rPr>
+        <w:t xml:space="preserve"> — створити файл з вказаним розширенням</w:t>
+      </w:r>
+    </w:p>
+    <w:p>
+      <w:pPr>
+        <w:spacing w:line="276" w:lineRule="auto"/>
+        <w:rPr>
+          <w:sz w:val="28"/>
+          <w:szCs w:val="28"/>
+        </w:rPr>
+      </w:pPr>
+      <w:r>
+        <w:rPr>
+          <w:b w:val="1"/>
+          <w:sz w:val="28"/>
+          <w:szCs w:val="28"/>
+          <w:rtl w:val="0"/>
+        </w:rPr>
+        <w:t xml:space="preserve">mv &lt;path&gt; &lt;path&gt;</w:t>
+      </w:r>
+      <w:r>
+        <w:rPr>
+          <w:sz w:val="28"/>
+          <w:szCs w:val="28"/>
+          <w:rtl w:val="0"/>
+        </w:rPr>
+        <w:t xml:space="preserve"> — переміcтити певну папку у вказане місце</w:t>
+      </w:r>
+    </w:p>
+    <w:p>
+      <w:pPr>
+        <w:spacing w:line="276" w:lineRule="auto"/>
+        <w:rPr>
+          <w:sz w:val="28"/>
+          <w:szCs w:val="28"/>
+        </w:rPr>
+      </w:pPr>
+      <w:r>
+        <w:rPr>
+          <w:b w:val="1"/>
+          <w:sz w:val="28"/>
+          <w:szCs w:val="28"/>
+          <w:rtl w:val="0"/>
+        </w:rPr>
+        <w:t xml:space="preserve">cp &lt;path&gt; &lt;path&gt;</w:t>
+      </w:r>
+      <w:r>
+        <w:rPr>
+          <w:sz w:val="28"/>
+          <w:szCs w:val="28"/>
+          <w:rtl w:val="0"/>
+        </w:rPr>
+        <w:t xml:space="preserve"> — скопіювати певну папку у вказане місце</w:t>
+      </w:r>
+    </w:p>
+    <w:p>
+      <w:pPr>
+        <w:spacing w:line="276" w:lineRule="auto"/>
+        <w:rPr>
+          <w:sz w:val="16"/>
+          <w:szCs w:val="16"/>
+        </w:rPr>
+      </w:pPr>
+      <w:r>
+        <w:rPr>
+          <w:rtl w:val="0"/>
+        </w:rPr>
+      </w:r>
+    </w:p>
+    <w:p>
+      <w:pPr>
+        <w:spacing w:line="276" w:lineRule="auto"/>
+        <w:rPr>
+          <w:sz w:val="28"/>
+          <w:szCs w:val="28"/>
+        </w:rPr>
+      </w:pPr>
+      <w:r>
+        <w:rPr>
+          <w:b w:val="1"/>
+          <w:sz w:val="28"/>
+          <w:szCs w:val="28"/>
+          <w:rtl w:val="0"/>
+        </w:rPr>
+        <w:t xml:space="preserve">git status</w:t>
+      </w:r>
+      <w:r>
+        <w:rPr>
+          <w:sz w:val="28"/>
+          <w:szCs w:val="28"/>
+          <w:rtl w:val="0"/>
+        </w:rPr>
+        <w:t xml:space="preserve"> — переглянути статус файлів у репозиторії</w:t>
+      </w:r>
+    </w:p>
+    <w:p>
+      <w:pPr>
+        <w:spacing w:line="276" w:lineRule="auto"/>
+        <w:rPr>
+          <w:sz w:val="28"/>
+          <w:szCs w:val="28"/>
+        </w:rPr>
+      </w:pPr>
+      <w:r>
+        <w:rPr>
+          <w:b w:val="1"/>
+          <w:sz w:val="28"/>
+          <w:szCs w:val="28"/>
+          <w:rtl w:val="0"/>
+        </w:rPr>
+        <w:t xml:space="preserve">git remote -v</w:t>
+      </w:r>
+      <w:r>
+        <w:rPr>
+          <w:sz w:val="28"/>
+          <w:szCs w:val="28"/>
+          <w:rtl w:val="0"/>
+        </w:rPr>
+        <w:t xml:space="preserve"> — переглянути список віддалених репозиторіїв</w:t>
+      </w:r>
+    </w:p>
+    <w:p>
+      <w:pPr>
+        <w:spacing w:line="276" w:lineRule="auto"/>
+        <w:rPr>
+          <w:sz w:val="28"/>
+          <w:szCs w:val="28"/>
+        </w:rPr>
+      </w:pPr>
+      <w:r>
+        <w:rPr>
+          <w:b w:val="1"/>
+          <w:sz w:val="28"/>
+          <w:szCs w:val="28"/>
+          <w:rtl w:val="0"/>
+        </w:rPr>
+        <w:t xml:space="preserve">git branch</w:t>
+      </w:r>
+      <w:r>
+        <w:rPr>
+          <w:sz w:val="28"/>
+          <w:szCs w:val="28"/>
+          <w:rtl w:val="0"/>
+        </w:rPr>
+        <w:t xml:space="preserve"> — переглянути всі локальні гілки в репозиторії</w:t>
+      </w:r>
+    </w:p>
+    <w:p>
+      <w:pPr>
+        <w:spacing w:line="276" w:lineRule="auto"/>
+        <w:rPr>
+          <w:sz w:val="28"/>
+          <w:szCs w:val="28"/>
+        </w:rPr>
+      </w:pPr>
+      <w:r>
+        <w:rPr>
+          <w:b w:val="1"/>
+          <w:sz w:val="28"/>
+          <w:szCs w:val="28"/>
+          <w:rtl w:val="0"/>
+        </w:rPr>
+        <w:t xml:space="preserve">git log</w:t>
+      </w:r>
+      <w:r>
+        <w:rPr>
+          <w:sz w:val="28"/>
+          <w:szCs w:val="28"/>
+          <w:rtl w:val="0"/>
+        </w:rPr>
+        <w:t xml:space="preserve"> — переглянути історію комітів</w:t>
+      </w:r>
+    </w:p>
+    <w:p>
+      <w:pPr>
+        <w:spacing w:line="276" w:lineRule="auto"/>
+        <w:rPr>
+          <w:sz w:val="28"/>
+          <w:szCs w:val="28"/>
+        </w:rPr>
+      </w:pPr>
+      <w:r>
+        <w:rPr>
+          <w:b w:val="1"/>
+          <w:sz w:val="28"/>
+          <w:szCs w:val="28"/>
+          <w:rtl w:val="0"/>
+        </w:rPr>
+        <w:t xml:space="preserve">git checkout -b &lt;name&gt;</w:t>
+      </w:r>
+      <w:r>
+        <w:rPr>
+          <w:sz w:val="28"/>
+          <w:szCs w:val="28"/>
+          <w:rtl w:val="0"/>
+        </w:rPr>
+        <w:t xml:space="preserve"> — створити нову гілку з вказаною назвою і одразу перейти на неї</w:t>
+      </w:r>
+    </w:p>
+    <w:p>
+      <w:pPr>
+        <w:spacing w:line="276" w:lineRule="auto"/>
+        <w:rPr>
+          <w:sz w:val="16"/>
+          <w:szCs w:val="16"/>
+        </w:rPr>
+      </w:pPr>
+      <w:r>
+        <w:rPr>
+          <w:rtl w:val="0"/>
+        </w:rPr>
+      </w:r>
+    </w:p>
+    <w:p>
+      <w:pPr>
+        <w:spacing w:line="276" w:lineRule="auto"/>
+        <w:rPr>
+          <w:sz w:val="28"/>
+          <w:szCs w:val="28"/>
+        </w:rPr>
+      </w:pPr>
+      <w:r>
+        <w:rPr>
+          <w:b w:val="1"/>
+          <w:sz w:val="28"/>
+          <w:szCs w:val="28"/>
+          <w:rtl w:val="0"/>
+        </w:rPr>
+        <w:t xml:space="preserve">git clone &lt;link&gt;</w:t>
+      </w:r>
+      <w:r>
+        <w:rPr>
+          <w:sz w:val="28"/>
+          <w:szCs w:val="28"/>
+          <w:rtl w:val="0"/>
+        </w:rPr>
+        <w:t xml:space="preserve"> — завантажити репозиторій на свій пристрій</w:t>
+      </w:r>
+    </w:p>
+    <w:p>
+      <w:pPr>
+        <w:spacing w:line="276" w:lineRule="auto"/>
+        <w:rPr>
+          <w:sz w:val="28"/>
+          <w:szCs w:val="28"/>
+        </w:rPr>
+      </w:pPr>
+      <w:r>
+        <w:rPr>
+          <w:b w:val="1"/>
+          <w:sz w:val="28"/>
+          <w:szCs w:val="28"/>
+          <w:rtl w:val="0"/>
+        </w:rPr>
+        <w:t xml:space="preserve">git add &lt;name&gt;</w:t>
+      </w:r>
+      <w:r>
+        <w:rPr>
+          <w:sz w:val="28"/>
+          <w:szCs w:val="28"/>
+          <w:rtl w:val="0"/>
+        </w:rPr>
+        <w:t xml:space="preserve"> — додати вказаний файл до індексу, готуючи його до коміту</w:t>
+      </w:r>
+    </w:p>
+    <w:p>
+      <w:pPr>
+        <w:spacing w:line="276" w:lineRule="auto"/>
+        <w:rPr>
+          <w:sz w:val="28"/>
+          <w:szCs w:val="28"/>
+        </w:rPr>
+      </w:pPr>
+      <w:r>
+        <w:rPr>
+          <w:b w:val="1"/>
+          <w:sz w:val="28"/>
+          <w:szCs w:val="28"/>
+          <w:rtl w:val="0"/>
+        </w:rPr>
+        <w:t xml:space="preserve">git commit -m "comment"</w:t>
+      </w:r>
+      <w:r>
+        <w:rPr>
+          <w:sz w:val="28"/>
+          <w:szCs w:val="28"/>
+          <w:rtl w:val="0"/>
+        </w:rPr>
+        <w:t xml:space="preserve"> — зафіксувати зміни та залишити коментар</w:t>
+      </w:r>
+    </w:p>
+    <w:p>
+      <w:pPr>
+        <w:spacing w:line="276" w:lineRule="auto"/>
+        <w:rPr>
+          <w:sz w:val="28"/>
+          <w:szCs w:val="28"/>
+        </w:rPr>
+      </w:pPr>
+      <w:r>
+        <w:rPr>
+          <w:b w:val="1"/>
+          <w:sz w:val="28"/>
+          <w:szCs w:val="28"/>
+          <w:rtl w:val="0"/>
+        </w:rPr>
+        <w:t xml:space="preserve">git push &lt;rep_name&gt; &lt;br_name&gt;</w:t>
+      </w:r>
+      <w:r>
+        <w:rPr>
+          <w:sz w:val="28"/>
+          <w:szCs w:val="28"/>
+          <w:rtl w:val="0"/>
+        </w:rPr>
+        <w:t xml:space="preserve"> — запушити локальні зміни до вказаного віддаленого репозиторію</w:t>
+      </w:r>
+    </w:p>
+    <w:p>
+      <w:pPr>
+        <w:spacing w:line="276" w:lineRule="auto"/>
+        <w:rPr>
+          <w:sz w:val="28"/>
+          <w:szCs w:val="28"/>
+        </w:rPr>
+      </w:pPr>
+      <w:r>
+        <w:rPr>
+          <w:rtl w:val="0"/>
+        </w:rPr>
+      </w:r>
+    </w:p>
+    <w:p>
+      <w:pPr>
+        <w:spacing w:line="276" w:lineRule="auto"/>
+        <w:rPr>
+          <w:b w:val="1"/>
+          <w:sz w:val="28"/>
+          <w:szCs w:val="28"/>
+        </w:rPr>
+      </w:pPr>
+      <w:r>
+        <w:rPr>
+          <w:b w:val="1"/>
+          <w:sz w:val="28"/>
+          <w:szCs w:val="28"/>
+          <w:rtl w:val="0"/>
+        </w:rPr>
+        <w:t xml:space="preserve">Завдання №5</w:t>
       </w:r>
       <w:r>
         <w:drawing>
@@ -5449,12 +5407,109 @@
             <wp:extent cx="5847150" cy="3289300"/>
             <wp:effectExtent b="0" l="0" r="0" t="0"/>
             <wp:wrapTopAndBottom distB="114300" distT="114300"/>
-            <wp:docPr id="7" name="image13.png"/>
+            <wp:docPr id="15" name="image1.png"/>
             <a:graphic>
               <a:graphicData uri="http://schemas.openxmlformats.org/drawingml/2006/picture">
                 <pic:pic>
                   <pic:nvPicPr>
-                    <pic:cNvPr id="0" name="image13.png"/>
+                    <pic:cNvPr id="0" name="image1.png"/>
+                    <pic:cNvPicPr preferRelativeResize="0"/>
+                  </pic:nvPicPr>
+                  <pic:blipFill>
+                    <a:blip r:embed="rId30"/>
+                    <a:srcRect b="0" l="0" r="0" t="0"/>
+                    <a:stretch>
+                      <a:fillRect/>
+                    </a:stretch>
+                  </pic:blipFill>
+                  <pic:spPr>
+                    <a:xfrm>
+                      <a:off x="0" y="0"/>
+                      <a:ext cx="5847150" cy="3289300"/>
+                    </a:xfrm>
+                    <a:prstGeom prst="rect"/>
+                    <a:ln/>
+                  </pic:spPr>
+                </pic:pic>
+              </a:graphicData>
+            </a:graphic>
+          </wp:anchor>
+        </w:drawing>
+      </w:r>
+    </w:p>
+    <w:p>
+      <w:pPr>
+        <w:spacing w:line="276" w:lineRule="auto"/>
+        <w:rPr>
+          <w:sz w:val="28"/>
+          <w:szCs w:val="28"/>
+        </w:rPr>
+      </w:pPr>
+      <w:r>
+        <w:rPr>
+          <w:sz w:val="28"/>
+          <w:szCs w:val="28"/>
+          <w:rtl w:val="0"/>
+        </w:rPr>
+        <w:t xml:space="preserve">Успішно завантажив та встановив Visual Studio Code на свій пристрій.</w:t>
+      </w:r>
+    </w:p>
+    <w:p>
+      <w:pPr>
+        <w:spacing w:line="276" w:lineRule="auto"/>
+        <w:rPr>
+          <w:b w:val="1"/>
+          <w:sz w:val="28"/>
+          <w:szCs w:val="28"/>
+        </w:rPr>
+      </w:pPr>
+      <w:r>
+        <w:rPr>
+          <w:rtl w:val="0"/>
+        </w:rPr>
+      </w:r>
+    </w:p>
+    <w:p>
+      <w:pPr>
+        <w:spacing w:line="276" w:lineRule="auto"/>
+        <w:rPr>
+          <w:sz w:val="28"/>
+          <w:szCs w:val="28"/>
+        </w:rPr>
+      </w:pPr>
+      <w:r>
+        <w:rPr>
+          <w:b w:val="1"/>
+          <w:sz w:val="28"/>
+          <w:szCs w:val="28"/>
+          <w:rtl w:val="0"/>
+        </w:rPr>
+        <w:t xml:space="preserve">Завдання №6</w:t>
+      </w:r>
+      <w:r>
+        <w:rPr>
+          <w:rtl w:val="0"/>
+        </w:rPr>
+      </w:r>
+      <w:r>
+        <w:drawing>
+          <wp:anchor allowOverlap="1" behindDoc="0" distB="114300" distT="114300" distL="114300" distR="114300" hidden="0" layoutInCell="1" locked="0" relativeHeight="0" simplePos="0">
+            <wp:simplePos x="0" y="0"/>
+            <wp:positionH relativeFrom="column">
+              <wp:posOffset>1</wp:posOffset>
+            </wp:positionH>
+            <wp:positionV relativeFrom="paragraph">
+              <wp:posOffset>342900</wp:posOffset>
+            </wp:positionV>
+            <wp:extent cx="5847150" cy="3289300"/>
+            <wp:effectExtent b="0" l="0" r="0" t="0"/>
+            <wp:wrapTopAndBottom distB="114300" distT="114300"/>
+            <wp:docPr id="7" name="image3.png"/>
+            <a:graphic>
+              <a:graphicData uri="http://schemas.openxmlformats.org/drawingml/2006/picture">
+                <pic:pic>
+                  <pic:nvPicPr>
+                    <pic:cNvPr id="0" name="image3.png"/>
                     <pic:cNvPicPr preferRelativeResize="0"/>
                   </pic:nvPicPr>
                   <pic:blipFill>
@@ -5625,242 +5680,12 @@
             <wp:extent cx="5847150" cy="3289300"/>
             <wp:effectExtent b="0" l="0" r="0" t="0"/>
             <wp:wrapTopAndBottom distB="114300" distT="114300"/>
-            <wp:docPr id="17" name="image4.png"/>
+            <wp:docPr id="17" name="image11.png"/>
             <a:graphic>
               <a:graphicData uri="http://schemas.openxmlformats.org/drawingml/2006/picture">
                 <pic:pic>
                   <pic:nvPicPr>
-                    <pic:cNvPr id="0" name="image4.png"/>
-                    <pic:cNvPicPr preferRelativeResize="0"/>
-                  </pic:nvPicPr>
-                  <pic:blipFill>
-                    <a:blip r:embed="rId29"/>
-                    <a:srcRect b="0" l="0" r="0" t="0"/>
-                    <a:stretch>
-                      <a:fillRect/>
-                    </a:stretch>
-                  </pic:blipFill>
-                  <pic:spPr>
-                    <a:xfrm>
-                      <a:off x="0" y="0"/>
-                      <a:ext cx="5847150" cy="3289300"/>
-                    </a:xfrm>
-                    <a:prstGeom prst="rect"/>
-                    <a:ln/>
-                  </pic:spPr>
-                </pic:pic>
-              </a:graphicData>
-            </a:graphic>
-          </wp:anchor>
-        </w:drawing>
-      </w:r>
-    </w:p>
-    <w:p>
-      <w:pPr>
-        <w:spacing w:line="276" w:lineRule="auto"/>
-        <w:rPr>
-          <w:sz w:val="28"/>
-          <w:szCs w:val="28"/>
-        </w:rPr>
-      </w:pPr>
-      <w:r>
-        <w:rPr>
-          <w:rtl w:val="0"/>
-        </w:rPr>
-      </w:r>
-    </w:p>
-    <w:p>
-      <w:pPr>
-        <w:spacing w:line="276" w:lineRule="auto"/>
-        <w:rPr>
-          <w:b w:val="1"/>
-          <w:sz w:val="28"/>
-          <w:szCs w:val="28"/>
-        </w:rPr>
-      </w:pPr>
-      <w:r>
-        <w:rPr>
-          <w:b w:val="1"/>
-          <w:sz w:val="28"/>
-          <w:szCs w:val="28"/>
-          <w:rtl w:val="0"/>
-        </w:rPr>
-        <w:t xml:space="preserve">Завдання №7</w:t>
-      </w:r>
-      <w:r>
-        <w:drawing>
-          <wp:anchor allowOverlap="1" behindDoc="0" distB="114300" distT="114300" distL="114300" distR="114300" hidden="0" layoutInCell="1" locked="0" relativeHeight="0" simplePos="0">
-            <wp:simplePos x="0" y="0"/>
-            <wp:positionH relativeFrom="column">
-              <wp:posOffset>1</wp:posOffset>
-            </wp:positionH>
-            <wp:positionV relativeFrom="paragraph">
-              <wp:posOffset>333375</wp:posOffset>
-            </wp:positionV>
-            <wp:extent cx="5847150" cy="3289300"/>
-            <wp:effectExtent b="0" l="0" r="0" t="0"/>
-            <wp:wrapTopAndBottom distB="114300" distT="114300"/>
-            <wp:docPr id="6" name="image18.png"/>
-            <a:graphic>
-              <a:graphicData uri="http://schemas.openxmlformats.org/drawingml/2006/picture">
-                <pic:pic>
-                  <pic:nvPicPr>
-                    <pic:cNvPr id="0" name="image18.png"/>
-                    <pic:cNvPicPr preferRelativeResize="0"/>
-                  </pic:nvPicPr>
-                  <pic:blipFill>
-                    <a:blip r:embed="rId30"/>
-                    <a:srcRect b="0" l="0" r="0" t="0"/>
-                    <a:stretch>
-                      <a:fillRect/>
-                    </a:stretch>
-                  </pic:blipFill>
-                  <pic:spPr>
-                    <a:xfrm>
-                      <a:off x="0" y="0"/>
-                      <a:ext cx="5847150" cy="3289300"/>
-                    </a:xfrm>
-                    <a:prstGeom prst="rect"/>
-                    <a:ln/>
-                  </pic:spPr>
-                </pic:pic>
-              </a:graphicData>
-            </a:graphic>
-          </wp:anchor>
-        </w:drawing>
-      </w:r>
-    </w:p>
-    <w:p>
-      <w:pPr>
-        <w:spacing w:line="276" w:lineRule="auto"/>
-        <w:rPr>
-          <w:sz w:val="28"/>
-          <w:szCs w:val="28"/>
-        </w:rPr>
-      </w:pPr>
-      <w:r>
-        <w:rPr>
-          <w:sz w:val="28"/>
-          <w:szCs w:val="28"/>
-          <w:rtl w:val="0"/>
-        </w:rPr>
-        <w:t xml:space="preserve">Зареєструвався на </w:t>
-      </w:r>
-      <w:r>
-        <w:rPr>
-          <w:b w:val="1"/>
-          <w:sz w:val="28"/>
-          <w:szCs w:val="28"/>
-          <w:rtl w:val="0"/>
-        </w:rPr>
-        <w:t xml:space="preserve">Github</w:t>
-      </w:r>
-      <w:r>
-        <w:rPr>
-          <w:sz w:val="28"/>
-          <w:szCs w:val="28"/>
-          <w:rtl w:val="0"/>
-        </w:rPr>
-        <w:t xml:space="preserve">.</w:t>
-      </w:r>
-    </w:p>
-    <w:p>
-      <w:pPr>
-        <w:spacing w:line="276" w:lineRule="auto"/>
-        <w:rPr>
-          <w:b w:val="1"/>
-          <w:sz w:val="28"/>
-          <w:szCs w:val="28"/>
-        </w:rPr>
-      </w:pPr>
-      <w:r>
-        <w:rPr>
-          <w:rtl w:val="0"/>
-        </w:rPr>
-      </w:r>
-    </w:p>
-    <w:p>
-      <w:pPr>
-        <w:spacing w:line="276" w:lineRule="auto"/>
-        <w:rPr>
-          <w:b w:val="1"/>
-          <w:sz w:val="28"/>
-          <w:szCs w:val="28"/>
-        </w:rPr>
-      </w:pPr>
-      <w:r>
-        <w:rPr>
-          <w:rtl w:val="0"/>
-        </w:rPr>
-      </w:r>
-    </w:p>
-    <w:p>
-      <w:pPr>
-        <w:spacing w:line="276" w:lineRule="auto"/>
-        <w:rPr>
-          <w:b w:val="1"/>
-          <w:sz w:val="28"/>
-          <w:szCs w:val="28"/>
-        </w:rPr>
-      </w:pPr>
-      <w:r>
-        <w:rPr>
-          <w:rtl w:val="0"/>
-        </w:rPr>
-      </w:r>
-    </w:p>
-    <w:p>
-      <w:pPr>
-        <w:spacing w:line="276" w:lineRule="auto"/>
-        <w:rPr>
-          <w:b w:val="1"/>
-          <w:sz w:val="28"/>
-          <w:szCs w:val="28"/>
-        </w:rPr>
-      </w:pPr>
-      <w:r>
-        <w:rPr>
-          <w:rtl w:val="0"/>
-        </w:rPr>
-      </w:r>
-    </w:p>
-    <w:p>
-      <w:pPr>
-        <w:spacing w:line="276" w:lineRule="auto"/>
-        <w:rPr>
-          <w:b w:val="1"/>
-          <w:sz w:val="28"/>
-          <w:szCs w:val="28"/>
-        </w:rPr>
-      </w:pPr>
-      <w:r>
-        <w:rPr>
-          <w:b w:val="1"/>
-          <w:sz w:val="28"/>
-          <w:szCs w:val="28"/>
-          <w:rtl w:val="0"/>
-        </w:rPr>
-        <w:t xml:space="preserve">Завдання №8</w:t>
-      </w:r>
-      <w:r>
-        <w:drawing>
-          <wp:anchor allowOverlap="1" behindDoc="0" distB="114300" distT="114300" distL="114300" distR="114300" hidden="0" layoutInCell="1" locked="0" relativeHeight="0" simplePos="0">
-            <wp:simplePos x="0" y="0"/>
-            <wp:positionH relativeFrom="column">
-              <wp:posOffset>1</wp:posOffset>
-            </wp:positionH>
-            <wp:positionV relativeFrom="paragraph">
-              <wp:posOffset>333375</wp:posOffset>
-            </wp:positionV>
-            <wp:extent cx="5847150" cy="3289300"/>
-            <wp:effectExtent b="0" l="0" r="0" t="0"/>
-            <wp:wrapTopAndBottom distB="114300" distT="114300"/>
-            <wp:docPr id="19" name="image7.png"/>
-            <a:graphic>
-              <a:graphicData uri="http://schemas.openxmlformats.org/drawingml/2006/picture">
-                <pic:pic>
-                  <pic:nvPicPr>
-                    <pic:cNvPr id="0" name="image7.png"/>
+                    <pic:cNvPr id="0" name="image11.png"/>
                     <pic:cNvPicPr preferRelativeResize="0"/>
                   </pic:nvPicPr>
                   <pic:blipFill>
@@ -5895,78 +5720,27 @@
       </w:pPr>
       <w:r>
         <w:rPr>
-          <w:sz w:val="28"/>
-          <w:szCs w:val="28"/>
-          <w:rtl w:val="0"/>
-        </w:rPr>
-        <w:t xml:space="preserve">Завантажив та розібрався як працювати з </w:t>
-      </w:r>
-      <w:r>
-        <w:rPr>
-          <w:b w:val="1"/>
-          <w:sz w:val="28"/>
-          <w:szCs w:val="28"/>
-          <w:rtl w:val="0"/>
-        </w:rPr>
-        <w:t xml:space="preserve">Git Bash</w:t>
-      </w:r>
-      <w:r>
-        <w:rPr>
-          <w:sz w:val="28"/>
-          <w:szCs w:val="28"/>
-          <w:rtl w:val="0"/>
-        </w:rPr>
-        <w:t xml:space="preserve"> та </w:t>
-      </w:r>
-      <w:r>
-        <w:rPr>
-          <w:b w:val="1"/>
-          <w:sz w:val="28"/>
-          <w:szCs w:val="28"/>
-          <w:rtl w:val="0"/>
-        </w:rPr>
-        <w:t xml:space="preserve">MSYS2</w:t>
-      </w:r>
-      <w:r>
-        <w:rPr>
-          <w:sz w:val="28"/>
-          <w:szCs w:val="28"/>
-          <w:rtl w:val="0"/>
-        </w:rPr>
-        <w:t xml:space="preserve">.</w:t>
-      </w:r>
-    </w:p>
-    <w:p>
-      <w:pPr>
-        <w:spacing w:line="276" w:lineRule="auto"/>
-        <w:rPr>
-          <w:sz w:val="28"/>
-          <w:szCs w:val="28"/>
-        </w:rPr>
-      </w:pPr>
-      <w:r>
-        <w:rPr>
-          <w:rtl w:val="0"/>
-        </w:rPr>
-      </w:r>
-    </w:p>
-    <w:p>
-      <w:pPr>
-        <w:spacing w:line="276" w:lineRule="auto"/>
-        <w:rPr>
-          <w:b w:val="1"/>
-          <w:sz w:val="28"/>
-          <w:szCs w:val="28"/>
-        </w:rPr>
-      </w:pPr>
-      <w:r>
-        <w:rPr>
-          <w:b w:val="1"/>
-          <w:sz w:val="28"/>
-          <w:szCs w:val="28"/>
-          <w:rtl w:val="0"/>
-        </w:rPr>
-        <w:t xml:space="preserve">Завдання №9</w:t>
+          <w:rtl w:val="0"/>
+        </w:rPr>
+      </w:r>
+    </w:p>
+    <w:p>
+      <w:pPr>
+        <w:spacing w:line="276" w:lineRule="auto"/>
+        <w:rPr>
+          <w:b w:val="1"/>
+          <w:sz w:val="28"/>
+          <w:szCs w:val="28"/>
+        </w:rPr>
+      </w:pPr>
+      <w:r>
+        <w:rPr>
+          <w:b w:val="1"/>
+          <w:sz w:val="28"/>
+          <w:szCs w:val="28"/>
+          <w:rtl w:val="0"/>
+        </w:rPr>
+        <w:t xml:space="preserve">Завдання №7</w:t>
       </w:r>
       <w:r>
         <w:drawing>
@@ -5976,17 +5750,17 @@
               <wp:posOffset>1</wp:posOffset>
             </wp:positionH>
             <wp:positionV relativeFrom="paragraph">
-              <wp:posOffset>323850</wp:posOffset>
+              <wp:posOffset>333375</wp:posOffset>
             </wp:positionV>
             <wp:extent cx="5847150" cy="3289300"/>
             <wp:effectExtent b="0" l="0" r="0" t="0"/>
             <wp:wrapTopAndBottom distB="114300" distT="114300"/>
-            <wp:docPr id="18" name="image8.png"/>
+            <wp:docPr id="6" name="image16.png"/>
             <a:graphic>
               <a:graphicData uri="http://schemas.openxmlformats.org/drawingml/2006/picture">
                 <pic:pic>
                   <pic:nvPicPr>
-                    <pic:cNvPr id="0" name="image8.png"/>
+                    <pic:cNvPr id="0" name="image16.png"/>
                     <pic:cNvPicPr preferRelativeResize="0"/>
                   </pic:nvPicPr>
                   <pic:blipFill>
@@ -6025,16 +5799,16 @@
           <w:szCs w:val="28"/>
           <w:rtl w:val="0"/>
         </w:rPr>
-        <w:t xml:space="preserve">Зареєструвався на</w:t>
-      </w:r>
-      <w:r>
-        <w:rPr>
-          <w:b w:val="1"/>
-          <w:sz w:val="28"/>
-          <w:szCs w:val="28"/>
-          <w:rtl w:val="0"/>
-        </w:rPr>
-        <w:t xml:space="preserve"> Algotester</w:t>
+        <w:t xml:space="preserve">Зареєструвався на </w:t>
+      </w:r>
+      <w:r>
+        <w:rPr>
+          <w:b w:val="1"/>
+          <w:sz w:val="28"/>
+          <w:szCs w:val="28"/>
+          <w:rtl w:val="0"/>
+        </w:rPr>
+        <w:t xml:space="preserve">Github</w:t>
       </w:r>
       <w:r>
         <w:rPr>
@@ -6101,12 +5875,153 @@
       </w:pPr>
       <w:r>
         <w:rPr>
-          <w:b w:val="1"/>
-          <w:sz w:val="28"/>
-          <w:szCs w:val="28"/>
-          <w:rtl w:val="0"/>
-        </w:rPr>
-        <w:t xml:space="preserve">Завдання №10</w:t>
+          <w:rtl w:val="0"/>
+        </w:rPr>
+      </w:r>
+    </w:p>
+    <w:p>
+      <w:pPr>
+        <w:spacing w:line="276" w:lineRule="auto"/>
+        <w:rPr>
+          <w:b w:val="1"/>
+          <w:sz w:val="28"/>
+          <w:szCs w:val="28"/>
+        </w:rPr>
+      </w:pPr>
+      <w:r>
+        <w:rPr>
+          <w:b w:val="1"/>
+          <w:sz w:val="28"/>
+          <w:szCs w:val="28"/>
+          <w:rtl w:val="0"/>
+        </w:rPr>
+        <w:t xml:space="preserve">Завдання №8</w:t>
+      </w:r>
+      <w:r>
+        <w:drawing>
+          <wp:anchor allowOverlap="1" behindDoc="0" distB="114300" distT="114300" distL="114300" distR="114300" hidden="0" layoutInCell="1" locked="0" relativeHeight="0" simplePos="0">
+            <wp:simplePos x="0" y="0"/>
+            <wp:positionH relativeFrom="column">
+              <wp:posOffset>1</wp:posOffset>
+            </wp:positionH>
+            <wp:positionV relativeFrom="paragraph">
+              <wp:posOffset>333375</wp:posOffset>
+            </wp:positionV>
+            <wp:extent cx="5847150" cy="3289300"/>
+            <wp:effectExtent b="0" l="0" r="0" t="0"/>
+            <wp:wrapTopAndBottom distB="114300" distT="114300"/>
+            <wp:docPr id="19" name="image13.png"/>
+            <a:graphic>
+              <a:graphicData uri="http://schemas.openxmlformats.org/drawingml/2006/picture">
+                <pic:pic>
+                  <pic:nvPicPr>
+                    <pic:cNvPr id="0" name="image13.png"/>
+                    <pic:cNvPicPr preferRelativeResize="0"/>
+                  </pic:nvPicPr>
+                  <pic:blipFill>
+                    <a:blip r:embed="rId33"/>
+                    <a:srcRect b="0" l="0" r="0" t="0"/>
+                    <a:stretch>
+                      <a:fillRect/>
+                    </a:stretch>
+                  </pic:blipFill>
+                  <pic:spPr>
+                    <a:xfrm>
+                      <a:off x="0" y="0"/>
+                      <a:ext cx="5847150" cy="3289300"/>
+                    </a:xfrm>
+                    <a:prstGeom prst="rect"/>
+                    <a:ln/>
+                  </pic:spPr>
+                </pic:pic>
+              </a:graphicData>
+            </a:graphic>
+          </wp:anchor>
+        </w:drawing>
+      </w:r>
+    </w:p>
+    <w:p>
+      <w:pPr>
+        <w:spacing w:line="276" w:lineRule="auto"/>
+        <w:rPr>
+          <w:sz w:val="28"/>
+          <w:szCs w:val="28"/>
+        </w:rPr>
+      </w:pPr>
+      <w:r>
+        <w:rPr>
+          <w:sz w:val="28"/>
+          <w:szCs w:val="28"/>
+          <w:rtl w:val="0"/>
+        </w:rPr>
+        <w:t xml:space="preserve">Завантажив та розібрався як працювати з </w:t>
+      </w:r>
+      <w:r>
+        <w:rPr>
+          <w:b w:val="1"/>
+          <w:sz w:val="28"/>
+          <w:szCs w:val="28"/>
+          <w:rtl w:val="0"/>
+        </w:rPr>
+        <w:t xml:space="preserve">Git Bash</w:t>
+      </w:r>
+      <w:r>
+        <w:rPr>
+          <w:sz w:val="28"/>
+          <w:szCs w:val="28"/>
+          <w:rtl w:val="0"/>
+        </w:rPr>
+        <w:t xml:space="preserve"> та </w:t>
+      </w:r>
+      <w:r>
+        <w:rPr>
+          <w:b w:val="1"/>
+          <w:sz w:val="28"/>
+          <w:szCs w:val="28"/>
+          <w:rtl w:val="0"/>
+        </w:rPr>
+        <w:t xml:space="preserve">MSYS2</w:t>
+      </w:r>
+      <w:r>
+        <w:rPr>
+          <w:sz w:val="28"/>
+          <w:szCs w:val="28"/>
+          <w:rtl w:val="0"/>
+        </w:rPr>
+        <w:t xml:space="preserve">.</w:t>
+      </w:r>
+    </w:p>
+    <w:p>
+      <w:pPr>
+        <w:spacing w:line="276" w:lineRule="auto"/>
+        <w:rPr>
+          <w:sz w:val="28"/>
+          <w:szCs w:val="28"/>
+        </w:rPr>
+      </w:pPr>
+      <w:r>
+        <w:rPr>
+          <w:rtl w:val="0"/>
+        </w:rPr>
+      </w:r>
+    </w:p>
+    <w:p>
+      <w:pPr>
+        <w:spacing w:line="276" w:lineRule="auto"/>
+        <w:rPr>
+          <w:b w:val="1"/>
+          <w:sz w:val="28"/>
+          <w:szCs w:val="28"/>
+        </w:rPr>
+      </w:pPr>
+      <w:r>
+        <w:rPr>
+          <w:b w:val="1"/>
+          <w:sz w:val="28"/>
+          <w:szCs w:val="28"/>
+          <w:rtl w:val="0"/>
+        </w:rPr>
+        <w:t xml:space="preserve">Завдання №9</w:t>
       </w:r>
       <w:r>
         <w:drawing>
@@ -6121,16 +6036,156 @@
             <wp:extent cx="5847150" cy="3289300"/>
             <wp:effectExtent b="0" l="0" r="0" t="0"/>
             <wp:wrapTopAndBottom distB="114300" distT="114300"/>
-            <wp:docPr id="20" name="image2.png"/>
+            <wp:docPr id="18" name="image15.png"/>
             <a:graphic>
               <a:graphicData uri="http://schemas.openxmlformats.org/drawingml/2006/picture">
                 <pic:pic>
                   <pic:nvPicPr>
-                    <pic:cNvPr id="0" name="image2.png"/>
+                    <pic:cNvPr id="0" name="image15.png"/>
                     <pic:cNvPicPr preferRelativeResize="0"/>
                   </pic:nvPicPr>
                   <pic:blipFill>
-                    <a:blip r:embed="rId33"/>
+                    <a:blip r:embed="rId34"/>
+                    <a:srcRect b="0" l="0" r="0" t="0"/>
+                    <a:stretch>
+                      <a:fillRect/>
+                    </a:stretch>
+                  </pic:blipFill>
+                  <pic:spPr>
+                    <a:xfrm>
+                      <a:off x="0" y="0"/>
+                      <a:ext cx="5847150" cy="3289300"/>
+                    </a:xfrm>
+                    <a:prstGeom prst="rect"/>
+                    <a:ln/>
+                  </pic:spPr>
+                </pic:pic>
+              </a:graphicData>
+            </a:graphic>
+          </wp:anchor>
+        </w:drawing>
+      </w:r>
+    </w:p>
+    <w:p>
+      <w:pPr>
+        <w:spacing w:line="276" w:lineRule="auto"/>
+        <w:rPr>
+          <w:sz w:val="28"/>
+          <w:szCs w:val="28"/>
+        </w:rPr>
+      </w:pPr>
+      <w:r>
+        <w:rPr>
+          <w:sz w:val="28"/>
+          <w:szCs w:val="28"/>
+          <w:rtl w:val="0"/>
+        </w:rPr>
+        <w:t xml:space="preserve">Зареєструвався на</w:t>
+      </w:r>
+      <w:r>
+        <w:rPr>
+          <w:b w:val="1"/>
+          <w:sz w:val="28"/>
+          <w:szCs w:val="28"/>
+          <w:rtl w:val="0"/>
+        </w:rPr>
+        <w:t xml:space="preserve"> Algotester</w:t>
+      </w:r>
+      <w:r>
+        <w:rPr>
+          <w:sz w:val="28"/>
+          <w:szCs w:val="28"/>
+          <w:rtl w:val="0"/>
+        </w:rPr>
+        <w:t xml:space="preserve">.</w:t>
+      </w:r>
+    </w:p>
+    <w:p>
+      <w:pPr>
+        <w:spacing w:line="276" w:lineRule="auto"/>
+        <w:rPr>
+          <w:b w:val="1"/>
+          <w:sz w:val="28"/>
+          <w:szCs w:val="28"/>
+        </w:rPr>
+      </w:pPr>
+      <w:r>
+        <w:rPr>
+          <w:rtl w:val="0"/>
+        </w:rPr>
+      </w:r>
+    </w:p>
+    <w:p>
+      <w:pPr>
+        <w:spacing w:line="276" w:lineRule="auto"/>
+        <w:rPr>
+          <w:b w:val="1"/>
+          <w:sz w:val="28"/>
+          <w:szCs w:val="28"/>
+        </w:rPr>
+      </w:pPr>
+      <w:r>
+        <w:rPr>
+          <w:rtl w:val="0"/>
+        </w:rPr>
+      </w:r>
+    </w:p>
+    <w:p>
+      <w:pPr>
+        <w:spacing w:line="276" w:lineRule="auto"/>
+        <w:rPr>
+          <w:b w:val="1"/>
+          <w:sz w:val="28"/>
+          <w:szCs w:val="28"/>
+        </w:rPr>
+      </w:pPr>
+      <w:r>
+        <w:rPr>
+          <w:rtl w:val="0"/>
+        </w:rPr>
+      </w:r>
+    </w:p>
+    <w:p>
+      <w:pPr>
+        <w:spacing w:line="276" w:lineRule="auto"/>
+        <w:rPr>
+          <w:b w:val="1"/>
+          <w:sz w:val="28"/>
+          <w:szCs w:val="28"/>
+        </w:rPr>
+      </w:pPr>
+      <w:r>
+        <w:rPr>
+          <w:b w:val="1"/>
+          <w:sz w:val="28"/>
+          <w:szCs w:val="28"/>
+          <w:rtl w:val="0"/>
+        </w:rPr>
+        <w:t xml:space="preserve">Завдання №10</w:t>
+      </w:r>
+      <w:r>
+        <w:drawing>
+          <wp:anchor allowOverlap="1" behindDoc="0" distB="114300" distT="114300" distL="114300" distR="114300" hidden="0" layoutInCell="1" locked="0" relativeHeight="0" simplePos="0">
+            <wp:simplePos x="0" y="0"/>
+            <wp:positionH relativeFrom="column">
+              <wp:posOffset>1</wp:posOffset>
+            </wp:positionH>
+            <wp:positionV relativeFrom="paragraph">
+              <wp:posOffset>323850</wp:posOffset>
+            </wp:positionV>
+            <wp:extent cx="5847150" cy="3289300"/>
+            <wp:effectExtent b="0" l="0" r="0" t="0"/>
+            <wp:wrapTopAndBottom distB="114300" distT="114300"/>
+            <wp:docPr id="20" name="image12.png"/>
+            <a:graphic>
+              <a:graphicData uri="http://schemas.openxmlformats.org/drawingml/2006/picture">
+                <pic:pic>
+                  <pic:nvPicPr>
+                    <pic:cNvPr id="0" name="image12.png"/>
+                    <pic:cNvPicPr preferRelativeResize="0"/>
+                  </pic:nvPicPr>
+                  <pic:blipFill>
+                    <a:blip r:embed="rId35"/>
                     <a:srcRect b="0" l="0" r="0" t="0"/>
                     <a:stretch>
                       <a:fillRect/>
@@ -6252,7 +6307,7 @@
                         <pic:cNvPicPr preferRelativeResize="0"/>
                       </pic:nvPicPr>
                       <pic:blipFill>
-                        <a:blip r:embed="rId34"/>
+                        <a:blip r:embed="rId36"/>
                         <a:srcRect/>
                         <a:stretch>
                           <a:fillRect/>
@@ -6327,16 +6382,16 @@
             <wp:extent cx="5848350" cy="3114675"/>
             <wp:effectExtent b="0" l="0" r="0" t="0"/>
             <wp:wrapTopAndBottom distB="114300" distT="114300"/>
-            <wp:docPr id="21" name="image16.jpg"/>
+            <wp:docPr id="21" name="image17.jpg"/>
             <a:graphic>
               <a:graphicData uri="http://schemas.openxmlformats.org/drawingml/2006/picture">
                 <pic:pic>
                   <pic:nvPicPr>
-                    <pic:cNvPr id="0" name="image16.jpg"/>
+                    <pic:cNvPr id="0" name="image17.jpg"/>
                     <pic:cNvPicPr preferRelativeResize="0"/>
                   </pic:nvPicPr>
                   <pic:blipFill>
-                    <a:blip r:embed="rId35"/>
+                    <a:blip r:embed="rId37"/>
                     <a:srcRect b="0" l="0" r="0" t="0"/>
                     <a:stretch>
                       <a:fillRect/>
@@ -6465,16 +6520,16 @@
           <wp:inline distB="114300" distT="114300" distL="114300" distR="114300">
             <wp:extent cx="5847150" cy="3289300"/>
             <wp:effectExtent b="0" l="0" r="0" t="0"/>
-            <wp:docPr id="5" name="image6.png"/>
+            <wp:docPr id="5" name="image18.png"/>
             <a:graphic>
               <a:graphicData uri="http://schemas.openxmlformats.org/drawingml/2006/picture">
                 <pic:pic>
                   <pic:nvPicPr>
-                    <pic:cNvPr id="0" name="image6.png"/>
+                    <pic:cNvPr id="0" name="image18.png"/>
                     <pic:cNvPicPr preferRelativeResize="0"/>
                   </pic:nvPicPr>
                   <pic:blipFill>
-                    <a:blip r:embed="rId36"/>
+                    <a:blip r:embed="rId38"/>
                     <a:srcRect b="0" l="0" r="0" t="0"/>
                     <a:stretch>
                       <a:fillRect/>
@@ -6582,7 +6637,7 @@
                     <pic:cNvPicPr preferRelativeResize="0"/>
                   </pic:nvPicPr>
                   <pic:blipFill>
-                    <a:blip r:embed="rId37"/>
+                    <a:blip r:embed="rId39"/>
                     <a:srcRect b="0" l="0" r="0" t="0"/>
                     <a:stretch>
                       <a:fillRect/>
@@ -6624,7 +6679,7 @@
                     <pic:cNvPicPr preferRelativeResize="0"/>
                   </pic:nvPicPr>
                   <pic:blipFill>
-                    <a:blip r:embed="rId38"/>
+                    <a:blip r:embed="rId40"/>
                     <a:srcRect b="0" l="0" r="0" t="0"/>
                     <a:stretch>
                       <a:fillRect/>

</xml_diff>